<commit_message>
update resume with latest experience
</commit_message>
<xml_diff>
--- a/jordan_lapointe-resume.docx
+++ b/jordan_lapointe-resume.docx
@@ -8,10 +8,14 @@
         <w:keepNext w:val="0"/>
         <w:keepLines w:val="0"/>
         <w:widowControl w:val="1"/>
+        <w:pBdr/>
         <w:spacing w:after="0" w:before="0" w:line="240" w:lineRule="auto"/>
         <w:ind w:left="1080" w:right="1080" w:firstLine="0"/>
         <w:contextualSpacing w:val="0"/>
         <w:jc w:val="center"/>
+        <w:rPr>
+          <w:rFonts w:ascii="Georgia" w:cs="Georgia" w:eastAsia="Georgia" w:hAnsi="Georgia"/>
+        </w:rPr>
       </w:pPr>
       <w:r>
         <w:rPr>
@@ -40,10 +44,14 @@
         <w:keepNext w:val="0"/>
         <w:keepLines w:val="0"/>
         <w:widowControl w:val="1"/>
+        <w:pBdr/>
         <w:spacing w:after="0" w:before="0" w:line="240" w:lineRule="auto"/>
         <w:ind w:left="1080" w:right="1080" w:firstLine="0"/>
         <w:contextualSpacing w:val="0"/>
         <w:jc w:val="center"/>
+        <w:rPr>
+          <w:rFonts w:ascii="Georgia" w:cs="Georgia" w:eastAsia="Georgia" w:hAnsi="Georgia"/>
+        </w:rPr>
       </w:pPr>
       <w:r>
         <w:rPr>
@@ -97,10 +105,14 @@
         <w:keepNext w:val="0"/>
         <w:keepLines w:val="0"/>
         <w:widowControl w:val="1"/>
+        <w:pBdr/>
         <w:spacing w:after="0" w:before="0" w:line="240" w:lineRule="auto"/>
         <w:ind w:left="1080" w:right="1080" w:firstLine="0"/>
         <w:contextualSpacing w:val="0"/>
         <w:jc w:val="center"/>
+        <w:rPr>
+          <w:rFonts w:ascii="Georgia" w:cs="Georgia" w:eastAsia="Georgia" w:hAnsi="Georgia"/>
+        </w:rPr>
       </w:pPr>
       <w:r>
         <w:rPr>
@@ -154,25 +166,33 @@
         <w:keepNext w:val="0"/>
         <w:keepLines w:val="0"/>
         <w:widowControl w:val="1"/>
+        <w:pBdr/>
         <w:spacing w:after="0" w:before="0" w:line="240" w:lineRule="auto"/>
         <w:ind w:left="1080" w:right="1080" w:firstLine="0"/>
         <w:contextualSpacing w:val="0"/>
         <w:jc w:val="left"/>
-      </w:pPr>
-      <w:r>
-        <w:rPr>
-          <w:rtl w:val="0"/>
-        </w:rPr>
-      </w:r>
-    </w:p>
-    <w:p>
-      <w:pPr>
-        <w:keepNext w:val="0"/>
-        <w:keepLines w:val="0"/>
-        <w:widowControl w:val="1"/>
+        <w:rPr>
+          <w:rFonts w:ascii="Georgia" w:cs="Georgia" w:eastAsia="Georgia" w:hAnsi="Georgia"/>
+        </w:rPr>
+      </w:pPr>
+      <w:r>
+        <w:rPr>
+          <w:rtl w:val="0"/>
+        </w:rPr>
+      </w:r>
+    </w:p>
+    <w:p>
+      <w:pPr>
+        <w:keepNext w:val="0"/>
+        <w:keepLines w:val="0"/>
+        <w:widowControl w:val="1"/>
+        <w:pBdr/>
         <w:spacing w:after="0" w:before="0" w:line="240" w:lineRule="auto"/>
         <w:ind w:left="1080" w:right="1080" w:firstLine="0"/>
         <w:contextualSpacing w:val="0"/>
+        <w:rPr>
+          <w:rFonts w:ascii="Georgia" w:cs="Georgia" w:eastAsia="Georgia" w:hAnsi="Georgia"/>
+        </w:rPr>
       </w:pPr>
       <w:r>
         <w:rPr>
@@ -201,10 +221,14 @@
         <w:keepNext w:val="0"/>
         <w:keepLines w:val="0"/>
         <w:widowControl w:val="1"/>
+        <w:pBdr/>
         <w:spacing w:after="0" w:before="0" w:line="240" w:lineRule="auto"/>
         <w:ind w:left="1080" w:right="1080" w:firstLine="0"/>
         <w:contextualSpacing w:val="0"/>
         <w:jc w:val="left"/>
+        <w:rPr>
+          <w:rFonts w:ascii="Georgia" w:cs="Georgia" w:eastAsia="Georgia" w:hAnsi="Georgia"/>
+        </w:rPr>
       </w:pPr>
       <w:r>
         <w:rPr>
@@ -233,25 +257,33 @@
         <w:keepNext w:val="0"/>
         <w:keepLines w:val="0"/>
         <w:widowControl w:val="1"/>
+        <w:pBdr/>
         <w:spacing w:after="0" w:before="0" w:line="240" w:lineRule="auto"/>
         <w:ind w:left="1080" w:right="1080" w:firstLine="0"/>
         <w:contextualSpacing w:val="0"/>
         <w:jc w:val="left"/>
-      </w:pPr>
-      <w:r>
-        <w:rPr>
-          <w:rtl w:val="0"/>
-        </w:rPr>
-      </w:r>
-    </w:p>
-    <w:p>
-      <w:pPr>
-        <w:keepNext w:val="0"/>
-        <w:keepLines w:val="0"/>
-        <w:widowControl w:val="1"/>
+        <w:rPr>
+          <w:rFonts w:ascii="Georgia" w:cs="Georgia" w:eastAsia="Georgia" w:hAnsi="Georgia"/>
+        </w:rPr>
+      </w:pPr>
+      <w:r>
+        <w:rPr>
+          <w:rtl w:val="0"/>
+        </w:rPr>
+      </w:r>
+    </w:p>
+    <w:p>
+      <w:pPr>
+        <w:keepNext w:val="0"/>
+        <w:keepLines w:val="0"/>
+        <w:widowControl w:val="1"/>
+        <w:pBdr/>
         <w:spacing w:after="0" w:before="0" w:line="240" w:lineRule="auto"/>
         <w:ind w:left="1080" w:right="1080" w:firstLine="0"/>
         <w:contextualSpacing w:val="0"/>
+        <w:rPr>
+          <w:rFonts w:ascii="Georgia" w:cs="Georgia" w:eastAsia="Georgia" w:hAnsi="Georgia"/>
+        </w:rPr>
       </w:pPr>
       <w:r>
         <w:rPr>
@@ -277,8 +309,12 @@
     </w:p>
     <w:p>
       <w:pPr>
+        <w:pBdr/>
         <w:ind w:left="1080" w:right="1080" w:firstLine="0"/>
         <w:contextualSpacing w:val="0"/>
+        <w:rPr>
+          <w:rFonts w:ascii="Georgia" w:cs="Georgia" w:eastAsia="Georgia" w:hAnsi="Georgia"/>
+        </w:rPr>
       </w:pPr>
       <w:r>
         <w:rPr>
@@ -288,27 +324,31 @@
           <w:szCs w:val="20"/>
           <w:rtl w:val="0"/>
         </w:rPr>
-        <w:t xml:space="preserve">User Experience Designer at Apruve</w:t>
-      </w:r>
-      <w:r>
-        <w:rPr>
-          <w:rtl w:val="0"/>
-        </w:rPr>
-      </w:r>
-    </w:p>
-    <w:p>
-      <w:pPr>
+        <w:t xml:space="preserve">Javascript Developer at Best Buy</w:t>
+      </w:r>
+      <w:r>
+        <w:rPr>
+          <w:rtl w:val="0"/>
+        </w:rPr>
+      </w:r>
+    </w:p>
+    <w:p>
+      <w:pPr>
+        <w:pBdr/>
         <w:ind w:left="1080" w:right="1080" w:firstLine="0"/>
         <w:contextualSpacing w:val="0"/>
-      </w:pPr>
-      <w:r>
-        <w:rPr>
-          <w:rFonts w:ascii="Georgia" w:cs="Georgia" w:eastAsia="Georgia" w:hAnsi="Georgia"/>
-          <w:sz w:val="20"/>
-          <w:szCs w:val="20"/>
-          <w:rtl w:val="0"/>
-        </w:rPr>
-        <w:t xml:space="preserve">July 2016 to present — Minneapolis, MN</w:t>
+        <w:rPr>
+          <w:rFonts w:ascii="Georgia" w:cs="Georgia" w:eastAsia="Georgia" w:hAnsi="Georgia"/>
+        </w:rPr>
+      </w:pPr>
+      <w:r>
+        <w:rPr>
+          <w:rFonts w:ascii="Georgia" w:cs="Georgia" w:eastAsia="Georgia" w:hAnsi="Georgia"/>
+          <w:sz w:val="20"/>
+          <w:szCs w:val="20"/>
+          <w:rtl w:val="0"/>
+        </w:rPr>
+        <w:t xml:space="preserve">February 2017 to present — Richfield, MN</w:t>
       </w:r>
       <w:r>
         <w:rPr>
@@ -322,6 +362,7 @@
           <w:ilvl w:val="0"/>
           <w:numId w:val="1"/>
         </w:numPr>
+        <w:pBdr/>
         <w:ind w:left="1440" w:right="1080" w:hanging="360"/>
         <w:contextualSpacing w:val="1"/>
         <w:rPr>
@@ -337,7 +378,7 @@
           <w:szCs w:val="20"/>
           <w:rtl w:val="0"/>
         </w:rPr>
-        <w:t xml:space="preserve">Tools used: Angular, Ruby on Rails, Sketch, Flinto and GitHub</w:t>
+        <w:t xml:space="preserve">Tools used: React, Redux Saga, ES6, Immutable, Lodash and Bitbucket</w:t>
       </w:r>
     </w:p>
     <w:p>
@@ -346,6 +387,7 @@
           <w:ilvl w:val="0"/>
           <w:numId w:val="1"/>
         </w:numPr>
+        <w:pBdr/>
         <w:ind w:left="1440" w:right="1080" w:hanging="360"/>
         <w:contextualSpacing w:val="1"/>
         <w:rPr>
@@ -361,7 +403,74 @@
           <w:szCs w:val="20"/>
           <w:rtl w:val="0"/>
         </w:rPr>
-        <w:t xml:space="preserve">Redesigning credit management application after recent company pivot</w:t>
+        <w:t xml:space="preserve">Rebuilding Best Buy’s cart and checkout experiences</w:t>
+      </w:r>
+    </w:p>
+    <w:p>
+      <w:pPr>
+        <w:pBdr/>
+        <w:ind w:left="1080" w:right="1080" w:firstLine="0"/>
+        <w:contextualSpacing w:val="0"/>
+        <w:rPr>
+          <w:rFonts w:ascii="Georgia" w:cs="Georgia" w:eastAsia="Georgia" w:hAnsi="Georgia"/>
+          <w:b w:val="1"/>
+          <w:sz w:val="20"/>
+          <w:szCs w:val="20"/>
+        </w:rPr>
+      </w:pPr>
+      <w:r>
+        <w:rPr>
+          <w:rtl w:val="0"/>
+        </w:rPr>
+      </w:r>
+    </w:p>
+    <w:p>
+      <w:pPr>
+        <w:pBdr/>
+        <w:ind w:left="1080" w:right="1080" w:firstLine="0"/>
+        <w:contextualSpacing w:val="0"/>
+        <w:rPr>
+          <w:rFonts w:ascii="Georgia" w:cs="Georgia" w:eastAsia="Georgia" w:hAnsi="Georgia"/>
+        </w:rPr>
+      </w:pPr>
+      <w:r>
+        <w:rPr>
+          <w:rFonts w:ascii="Georgia" w:cs="Georgia" w:eastAsia="Georgia" w:hAnsi="Georgia"/>
+          <w:b w:val="1"/>
+          <w:sz w:val="20"/>
+          <w:szCs w:val="20"/>
+          <w:rtl w:val="0"/>
+        </w:rPr>
+        <w:t xml:space="preserve">User Experience Designer at Apruve</w:t>
+      </w:r>
+      <w:r>
+        <w:rPr>
+          <w:rtl w:val="0"/>
+        </w:rPr>
+      </w:r>
+    </w:p>
+    <w:p>
+      <w:pPr>
+        <w:pBdr/>
+        <w:ind w:left="1080" w:right="1080" w:firstLine="0"/>
+        <w:contextualSpacing w:val="0"/>
+        <w:rPr>
+          <w:rFonts w:ascii="Georgia" w:cs="Georgia" w:eastAsia="Georgia" w:hAnsi="Georgia"/>
+        </w:rPr>
+      </w:pPr>
+      <w:r>
+        <w:rPr>
+          <w:rFonts w:ascii="Georgia" w:cs="Georgia" w:eastAsia="Georgia" w:hAnsi="Georgia"/>
+          <w:sz w:val="20"/>
+          <w:szCs w:val="20"/>
+          <w:rtl w:val="0"/>
+        </w:rPr>
+        <w:t xml:space="preserve">July 2016 to February 2017 — Minneapolis, MN</w:t>
+      </w:r>
+      <w:r>
+        <w:rPr>
+          <w:rtl w:val="0"/>
+        </w:rPr>
       </w:r>
     </w:p>
     <w:p>
@@ -370,6 +479,7 @@
           <w:ilvl w:val="0"/>
           <w:numId w:val="1"/>
         </w:numPr>
+        <w:pBdr/>
         <w:ind w:left="1440" w:right="1080" w:hanging="360"/>
         <w:contextualSpacing w:val="1"/>
         <w:rPr>
@@ -385,7 +495,7 @@
           <w:szCs w:val="20"/>
           <w:rtl w:val="0"/>
         </w:rPr>
-        <w:t xml:space="preserve">Implementing feature enhancements based on customer feedback</w:t>
+        <w:t xml:space="preserve">Tools used: Angular, Ruby on Rails, Sketch, Flinto Prototyping and GitHub</w:t>
       </w:r>
     </w:p>
     <w:p>
@@ -394,6 +504,7 @@
           <w:ilvl w:val="0"/>
           <w:numId w:val="1"/>
         </w:numPr>
+        <w:pBdr/>
         <w:ind w:left="1440" w:right="1080" w:hanging="360"/>
         <w:contextualSpacing w:val="1"/>
         <w:rPr>
@@ -409,34 +520,95 @@
           <w:szCs w:val="20"/>
           <w:rtl w:val="0"/>
         </w:rPr>
-        <w:t xml:space="preserve">Creating front-end style guide as a resource for the team</w:t>
-      </w:r>
-    </w:p>
-    <w:p>
-      <w:pPr>
-        <w:keepNext w:val="0"/>
-        <w:keepLines w:val="0"/>
-        <w:widowControl w:val="1"/>
+        <w:t xml:space="preserve">Redesigned credit management application after recent company pivot</w:t>
+      </w:r>
+    </w:p>
+    <w:p>
+      <w:pPr>
+        <w:numPr>
+          <w:ilvl w:val="0"/>
+          <w:numId w:val="1"/>
+        </w:numPr>
+        <w:pBdr/>
+        <w:ind w:left="1440" w:right="1080" w:hanging="360"/>
+        <w:contextualSpacing w:val="1"/>
+        <w:rPr>
+          <w:rFonts w:ascii="Georgia" w:cs="Georgia" w:eastAsia="Georgia" w:hAnsi="Georgia"/>
+          <w:sz w:val="20"/>
+          <w:szCs w:val="20"/>
+        </w:rPr>
+      </w:pPr>
+      <w:r>
+        <w:rPr>
+          <w:rFonts w:ascii="Georgia" w:cs="Georgia" w:eastAsia="Georgia" w:hAnsi="Georgia"/>
+          <w:sz w:val="20"/>
+          <w:szCs w:val="20"/>
+          <w:rtl w:val="0"/>
+        </w:rPr>
+        <w:t xml:space="preserve">Prototyped and implemented feature enhancements based on customer feedback</w:t>
+      </w:r>
+    </w:p>
+    <w:p>
+      <w:pPr>
+        <w:numPr>
+          <w:ilvl w:val="0"/>
+          <w:numId w:val="1"/>
+        </w:numPr>
+        <w:pBdr/>
+        <w:ind w:left="1440" w:right="1080" w:hanging="360"/>
+        <w:contextualSpacing w:val="1"/>
+        <w:rPr>
+          <w:rFonts w:ascii="Georgia" w:cs="Georgia" w:eastAsia="Georgia" w:hAnsi="Georgia"/>
+          <w:sz w:val="20"/>
+          <w:szCs w:val="20"/>
+        </w:rPr>
+      </w:pPr>
+      <w:r>
+        <w:rPr>
+          <w:rFonts w:ascii="Georgia" w:cs="Georgia" w:eastAsia="Georgia" w:hAnsi="Georgia"/>
+          <w:sz w:val="20"/>
+          <w:szCs w:val="20"/>
+          <w:rtl w:val="0"/>
+        </w:rPr>
+        <w:t xml:space="preserve">Created front-end style guide as a resource for team members</w:t>
+      </w:r>
+    </w:p>
+    <w:p>
+      <w:pPr>
+        <w:keepNext w:val="0"/>
+        <w:keepLines w:val="0"/>
+        <w:widowControl w:val="1"/>
+        <w:pBdr/>
         <w:spacing w:after="0" w:before="0" w:line="240" w:lineRule="auto"/>
         <w:ind w:left="1080" w:right="1080" w:firstLine="0"/>
         <w:contextualSpacing w:val="0"/>
         <w:jc w:val="left"/>
-      </w:pPr>
-      <w:r>
-        <w:rPr>
-          <w:rtl w:val="0"/>
-        </w:rPr>
-      </w:r>
-    </w:p>
-    <w:p>
-      <w:pPr>
-        <w:keepNext w:val="0"/>
-        <w:keepLines w:val="0"/>
-        <w:widowControl w:val="1"/>
+        <w:rPr>
+          <w:rFonts w:ascii="Georgia" w:cs="Georgia" w:eastAsia="Georgia" w:hAnsi="Georgia"/>
+          <w:b w:val="1"/>
+          <w:sz w:val="20"/>
+          <w:szCs w:val="20"/>
+        </w:rPr>
+      </w:pPr>
+      <w:r>
+        <w:rPr>
+          <w:rtl w:val="0"/>
+        </w:rPr>
+      </w:r>
+    </w:p>
+    <w:p>
+      <w:pPr>
+        <w:keepNext w:val="0"/>
+        <w:keepLines w:val="0"/>
+        <w:widowControl w:val="1"/>
+        <w:pBdr/>
         <w:spacing w:after="0" w:before="0" w:line="240" w:lineRule="auto"/>
         <w:ind w:left="1080" w:right="1080" w:firstLine="0"/>
         <w:contextualSpacing w:val="0"/>
         <w:jc w:val="left"/>
+        <w:rPr>
+          <w:rFonts w:ascii="Georgia" w:cs="Georgia" w:eastAsia="Georgia" w:hAnsi="Georgia"/>
+        </w:rPr>
       </w:pPr>
       <w:r>
         <w:rPr>
@@ -501,10 +673,14 @@
         <w:keepNext w:val="0"/>
         <w:keepLines w:val="0"/>
         <w:widowControl w:val="1"/>
+        <w:pBdr/>
         <w:spacing w:after="0" w:before="0" w:line="240" w:lineRule="auto"/>
         <w:ind w:left="1080" w:right="1080" w:firstLine="0"/>
         <w:contextualSpacing w:val="0"/>
         <w:jc w:val="left"/>
+        <w:rPr>
+          <w:rFonts w:ascii="Georgia" w:cs="Georgia" w:eastAsia="Georgia" w:hAnsi="Georgia"/>
+        </w:rPr>
       </w:pPr>
       <w:r>
         <w:rPr>
@@ -562,6 +738,7 @@
           <w:ilvl w:val="0"/>
           <w:numId w:val="5"/>
         </w:numPr>
+        <w:pBdr/>
         <w:spacing w:after="0" w:before="0" w:line="240" w:lineRule="auto"/>
         <w:ind w:left="1440" w:right="1080" w:hanging="360"/>
         <w:contextualSpacing w:val="1"/>
@@ -623,6 +800,7 @@
           <w:ilvl w:val="0"/>
           <w:numId w:val="5"/>
         </w:numPr>
+        <w:pBdr/>
         <w:spacing w:after="0" w:before="0" w:line="240" w:lineRule="auto"/>
         <w:ind w:left="1440" w:right="1080" w:hanging="360"/>
         <w:contextualSpacing w:val="1"/>
@@ -684,6 +862,7 @@
           <w:ilvl w:val="0"/>
           <w:numId w:val="5"/>
         </w:numPr>
+        <w:pBdr/>
         <w:spacing w:after="0" w:before="0" w:line="240" w:lineRule="auto"/>
         <w:ind w:left="1440" w:right="1080" w:hanging="360"/>
         <w:contextualSpacing w:val="1"/>
@@ -726,6 +905,7 @@
           <w:ilvl w:val="0"/>
           <w:numId w:val="5"/>
         </w:numPr>
+        <w:pBdr/>
         <w:spacing w:after="0" w:before="0" w:line="240" w:lineRule="auto"/>
         <w:ind w:left="1440" w:right="1080" w:hanging="360"/>
         <w:contextualSpacing w:val="1"/>
@@ -808,26 +988,34 @@
         <w:keepNext w:val="0"/>
         <w:keepLines w:val="0"/>
         <w:widowControl w:val="1"/>
+        <w:pBdr/>
         <w:spacing w:after="0" w:before="0" w:line="240" w:lineRule="auto"/>
         <w:ind w:left="1080" w:right="1080" w:firstLine="0"/>
         <w:contextualSpacing w:val="0"/>
         <w:jc w:val="left"/>
-      </w:pPr>
-      <w:r>
-        <w:rPr>
-          <w:rtl w:val="0"/>
-        </w:rPr>
-      </w:r>
-    </w:p>
-    <w:p>
-      <w:pPr>
-        <w:keepNext w:val="0"/>
-        <w:keepLines w:val="0"/>
-        <w:widowControl w:val="1"/>
+        <w:rPr>
+          <w:rFonts w:ascii="Georgia" w:cs="Georgia" w:eastAsia="Georgia" w:hAnsi="Georgia"/>
+        </w:rPr>
+      </w:pPr>
+      <w:r>
+        <w:rPr>
+          <w:rtl w:val="0"/>
+        </w:rPr>
+      </w:r>
+    </w:p>
+    <w:p>
+      <w:pPr>
+        <w:keepNext w:val="0"/>
+        <w:keepLines w:val="0"/>
+        <w:widowControl w:val="1"/>
+        <w:pBdr/>
         <w:spacing w:after="0" w:before="0" w:line="240" w:lineRule="auto"/>
         <w:ind w:left="1080" w:right="1080" w:firstLine="0"/>
         <w:contextualSpacing w:val="0"/>
         <w:jc w:val="left"/>
+        <w:rPr>
+          <w:rFonts w:ascii="Georgia" w:cs="Georgia" w:eastAsia="Georgia" w:hAnsi="Georgia"/>
+        </w:rPr>
       </w:pPr>
       <w:r>
         <w:rPr>
@@ -882,10 +1070,14 @@
         <w:keepNext w:val="0"/>
         <w:keepLines w:val="0"/>
         <w:widowControl w:val="1"/>
+        <w:pBdr/>
         <w:spacing w:after="0" w:before="0" w:line="240" w:lineRule="auto"/>
         <w:ind w:left="1080" w:right="1080" w:firstLine="0"/>
         <w:contextualSpacing w:val="0"/>
         <w:jc w:val="left"/>
+        <w:rPr>
+          <w:rFonts w:ascii="Georgia" w:cs="Georgia" w:eastAsia="Georgia" w:hAnsi="Georgia"/>
+        </w:rPr>
       </w:pPr>
       <w:r>
         <w:rPr>
@@ -943,6 +1135,7 @@
           <w:ilvl w:val="0"/>
           <w:numId w:val="4"/>
         </w:numPr>
+        <w:pBdr/>
         <w:spacing w:after="0" w:before="0" w:line="240" w:lineRule="auto"/>
         <w:ind w:left="1440" w:right="1080" w:hanging="360"/>
         <w:contextualSpacing w:val="1"/>
@@ -992,7 +1185,7 @@
           <w:vertAlign w:val="baseline"/>
           <w:rtl w:val="0"/>
         </w:rPr>
-        <w:t xml:space="preserve">: Angular, PHP, Symfony, Sketch, Slack and GitHub</w:t>
+        <w:t xml:space="preserve">: Angular, PHP, Symfony, Sketch, Balsamiq Mockups, Slack and GitHub</w:t>
       </w:r>
     </w:p>
     <w:p>
@@ -1004,6 +1197,7 @@
           <w:ilvl w:val="0"/>
           <w:numId w:val="4"/>
         </w:numPr>
+        <w:pBdr/>
         <w:spacing w:after="0" w:before="0" w:line="240" w:lineRule="auto"/>
         <w:ind w:left="1440" w:right="1080" w:hanging="360"/>
         <w:contextualSpacing w:val="1"/>
@@ -1046,6 +1240,7 @@
           <w:ilvl w:val="0"/>
           <w:numId w:val="4"/>
         </w:numPr>
+        <w:pBdr/>
         <w:spacing w:after="0" w:before="0" w:line="240" w:lineRule="auto"/>
         <w:ind w:left="1440" w:right="1080" w:hanging="360"/>
         <w:contextualSpacing w:val="1"/>
@@ -1128,68 +1323,34 @@
         <w:keepNext w:val="0"/>
         <w:keepLines w:val="0"/>
         <w:widowControl w:val="1"/>
-        <w:numPr>
-          <w:ilvl w:val="0"/>
-          <w:numId w:val="4"/>
-        </w:numPr>
-        <w:spacing w:after="0" w:before="0" w:line="240" w:lineRule="auto"/>
-        <w:ind w:left="1440" w:right="1080" w:hanging="360"/>
-        <w:contextualSpacing w:val="1"/>
-        <w:jc w:val="left"/>
-        <w:rPr>
-          <w:rFonts w:ascii="Georgia" w:cs="Georgia" w:eastAsia="Georgia" w:hAnsi="Georgia"/>
-          <w:b w:val="0"/>
-          <w:i w:val="0"/>
-          <w:smallCaps w:val="0"/>
-          <w:strike w:val="0"/>
-          <w:color w:val="000000"/>
-          <w:sz w:val="20"/>
-          <w:szCs w:val="20"/>
-          <w:vertAlign w:val="baseline"/>
-        </w:rPr>
-      </w:pPr>
-      <w:r>
-        <w:rPr>
-          <w:rFonts w:ascii="Georgia" w:cs="Georgia" w:eastAsia="Georgia" w:hAnsi="Georgia"/>
-          <w:b w:val="0"/>
-          <w:i w:val="0"/>
-          <w:smallCaps w:val="0"/>
-          <w:strike w:val="0"/>
-          <w:color w:val="000000"/>
-          <w:sz w:val="20"/>
-          <w:szCs w:val="20"/>
-          <w:u w:val="none"/>
-          <w:vertAlign w:val="baseline"/>
-          <w:rtl w:val="0"/>
-        </w:rPr>
-        <w:t xml:space="preserve">Conducted user studies to rapidly improve user experience</w:t>
-      </w:r>
-    </w:p>
-    <w:p>
-      <w:pPr>
-        <w:keepNext w:val="0"/>
-        <w:keepLines w:val="0"/>
-        <w:widowControl w:val="1"/>
+        <w:pBdr/>
         <w:spacing w:after="0" w:before="0" w:line="240" w:lineRule="auto"/>
         <w:ind w:left="1080" w:right="1080" w:firstLine="0"/>
         <w:contextualSpacing w:val="0"/>
         <w:jc w:val="left"/>
-      </w:pPr>
-      <w:r>
-        <w:rPr>
-          <w:rtl w:val="0"/>
-        </w:rPr>
-      </w:r>
-    </w:p>
-    <w:p>
-      <w:pPr>
-        <w:keepNext w:val="0"/>
-        <w:keepLines w:val="0"/>
-        <w:widowControl w:val="1"/>
+        <w:rPr>
+          <w:rFonts w:ascii="Georgia" w:cs="Georgia" w:eastAsia="Georgia" w:hAnsi="Georgia"/>
+        </w:rPr>
+      </w:pPr>
+      <w:r>
+        <w:rPr>
+          <w:rtl w:val="0"/>
+        </w:rPr>
+      </w:r>
+    </w:p>
+    <w:p>
+      <w:pPr>
+        <w:keepNext w:val="0"/>
+        <w:keepLines w:val="0"/>
+        <w:widowControl w:val="1"/>
+        <w:pBdr/>
         <w:spacing w:after="0" w:before="0" w:line="240" w:lineRule="auto"/>
         <w:ind w:left="1080" w:right="1080" w:firstLine="0"/>
         <w:contextualSpacing w:val="0"/>
         <w:jc w:val="left"/>
+        <w:rPr>
+          <w:rFonts w:ascii="Georgia" w:cs="Georgia" w:eastAsia="Georgia" w:hAnsi="Georgia"/>
+        </w:rPr>
       </w:pPr>
       <w:r>
         <w:rPr>
@@ -1244,10 +1405,14 @@
         <w:keepNext w:val="0"/>
         <w:keepLines w:val="0"/>
         <w:widowControl w:val="1"/>
+        <w:pBdr/>
         <w:spacing w:after="0" w:before="0" w:line="240" w:lineRule="auto"/>
         <w:ind w:left="1080" w:right="1080" w:firstLine="0"/>
         <w:contextualSpacing w:val="0"/>
         <w:jc w:val="left"/>
+        <w:rPr>
+          <w:rFonts w:ascii="Georgia" w:cs="Georgia" w:eastAsia="Georgia" w:hAnsi="Georgia"/>
+        </w:rPr>
       </w:pPr>
       <w:r>
         <w:rPr>
@@ -1280,6 +1445,7 @@
           <w:ilvl w:val="0"/>
           <w:numId w:val="6"/>
         </w:numPr>
+        <w:pBdr/>
         <w:spacing w:after="0" w:before="0" w:line="240" w:lineRule="auto"/>
         <w:ind w:left="1440" w:right="1080" w:hanging="360"/>
         <w:contextualSpacing w:val="1"/>
@@ -1341,6 +1507,7 @@
           <w:ilvl w:val="0"/>
           <w:numId w:val="6"/>
         </w:numPr>
+        <w:pBdr/>
         <w:spacing w:after="0" w:before="0" w:line="240" w:lineRule="auto"/>
         <w:ind w:left="1440" w:right="1080" w:hanging="360"/>
         <w:contextualSpacing w:val="1"/>
@@ -1383,6 +1550,7 @@
           <w:ilvl w:val="0"/>
           <w:numId w:val="6"/>
         </w:numPr>
+        <w:pBdr/>
         <w:spacing w:after="0" w:before="0" w:line="240" w:lineRule="auto"/>
         <w:ind w:left="1440" w:right="1080" w:hanging="360"/>
         <w:contextualSpacing w:val="1"/>
@@ -1429,68 +1597,34 @@
         <w:keepNext w:val="0"/>
         <w:keepLines w:val="0"/>
         <w:widowControl w:val="1"/>
-        <w:numPr>
-          <w:ilvl w:val="0"/>
-          <w:numId w:val="6"/>
-        </w:numPr>
-        <w:spacing w:after="0" w:before="0" w:line="240" w:lineRule="auto"/>
-        <w:ind w:left="1440" w:right="1080" w:hanging="360"/>
-        <w:contextualSpacing w:val="1"/>
-        <w:jc w:val="left"/>
-        <w:rPr>
-          <w:rFonts w:ascii="Georgia" w:cs="Georgia" w:eastAsia="Georgia" w:hAnsi="Georgia"/>
-          <w:b w:val="0"/>
-          <w:i w:val="0"/>
-          <w:smallCaps w:val="0"/>
-          <w:strike w:val="0"/>
-          <w:color w:val="000000"/>
-          <w:sz w:val="20"/>
-          <w:szCs w:val="20"/>
-          <w:vertAlign w:val="baseline"/>
-        </w:rPr>
-      </w:pPr>
-      <w:r>
-        <w:rPr>
-          <w:rFonts w:ascii="Georgia" w:cs="Georgia" w:eastAsia="Georgia" w:hAnsi="Georgia"/>
-          <w:b w:val="0"/>
-          <w:i w:val="0"/>
-          <w:smallCaps w:val="0"/>
-          <w:strike w:val="0"/>
-          <w:color w:val="000000"/>
-          <w:sz w:val="20"/>
-          <w:szCs w:val="20"/>
-          <w:u w:val="none"/>
-          <w:vertAlign w:val="baseline"/>
-          <w:rtl w:val="0"/>
-        </w:rPr>
-        <w:t xml:space="preserve">Worked closely with design team to refine the user experience</w:t>
-      </w:r>
-    </w:p>
-    <w:p>
-      <w:pPr>
-        <w:keepNext w:val="0"/>
-        <w:keepLines w:val="0"/>
-        <w:widowControl w:val="1"/>
+        <w:pBdr/>
         <w:spacing w:after="0" w:before="0" w:line="240" w:lineRule="auto"/>
         <w:ind w:left="1080" w:right="1080" w:firstLine="0"/>
         <w:contextualSpacing w:val="0"/>
         <w:jc w:val="left"/>
-      </w:pPr>
-      <w:r>
-        <w:rPr>
-          <w:rtl w:val="0"/>
-        </w:rPr>
-      </w:r>
-    </w:p>
-    <w:p>
-      <w:pPr>
-        <w:keepNext w:val="0"/>
-        <w:keepLines w:val="0"/>
-        <w:widowControl w:val="1"/>
+        <w:rPr>
+          <w:rFonts w:ascii="Georgia" w:cs="Georgia" w:eastAsia="Georgia" w:hAnsi="Georgia"/>
+        </w:rPr>
+      </w:pPr>
+      <w:r>
+        <w:rPr>
+          <w:rtl w:val="0"/>
+        </w:rPr>
+      </w:r>
+    </w:p>
+    <w:p>
+      <w:pPr>
+        <w:keepNext w:val="0"/>
+        <w:keepLines w:val="0"/>
+        <w:widowControl w:val="1"/>
+        <w:pBdr/>
         <w:spacing w:after="0" w:before="0" w:line="240" w:lineRule="auto"/>
         <w:ind w:left="1080" w:right="1080" w:firstLine="0"/>
         <w:contextualSpacing w:val="0"/>
         <w:jc w:val="left"/>
+        <w:rPr>
+          <w:rFonts w:ascii="Georgia" w:cs="Georgia" w:eastAsia="Georgia" w:hAnsi="Georgia"/>
+        </w:rPr>
       </w:pPr>
       <w:r>
         <w:rPr>
@@ -1546,10 +1680,14 @@
         <w:keepNext w:val="0"/>
         <w:keepLines w:val="0"/>
         <w:widowControl w:val="1"/>
+        <w:pBdr/>
         <w:spacing w:after="0" w:before="0" w:line="240" w:lineRule="auto"/>
         <w:ind w:left="1080" w:right="1080" w:firstLine="0"/>
         <w:contextualSpacing w:val="0"/>
         <w:jc w:val="left"/>
+        <w:rPr>
+          <w:rFonts w:ascii="Georgia" w:cs="Georgia" w:eastAsia="Georgia" w:hAnsi="Georgia"/>
+        </w:rPr>
       </w:pPr>
       <w:r>
         <w:rPr>
@@ -1582,6 +1720,7 @@
           <w:ilvl w:val="0"/>
           <w:numId w:val="3"/>
         </w:numPr>
+        <w:pBdr/>
         <w:spacing w:after="0" w:before="0" w:line="240" w:lineRule="auto"/>
         <w:ind w:left="1440" w:right="1080" w:hanging="360"/>
         <w:contextualSpacing w:val="1"/>
@@ -1631,7 +1770,32 @@
           <w:vertAlign w:val="baseline"/>
           <w:rtl w:val="0"/>
         </w:rPr>
-        <w:t xml:space="preserve">: HTML, CSS, LESS, JavaScript, jQuery, Git and Agile methodology</w:t>
+        <w:t xml:space="preserve">: HTML, CSS, LESS, JavaScript, jQuery, A</w:t>
+      </w:r>
+      <w:r>
+        <w:rPr>
+          <w:rFonts w:ascii="Georgia" w:cs="Georgia" w:eastAsia="Georgia" w:hAnsi="Georgia"/>
+          <w:sz w:val="20"/>
+          <w:szCs w:val="20"/>
+          <w:rtl w:val="0"/>
+        </w:rPr>
+        <w:t xml:space="preserve">xure, </w:t>
+      </w:r>
+      <w:r>
+        <w:rPr>
+          <w:rFonts w:ascii="Georgia" w:cs="Georgia" w:eastAsia="Georgia" w:hAnsi="Georgia"/>
+          <w:b w:val="0"/>
+          <w:i w:val="0"/>
+          <w:smallCaps w:val="0"/>
+          <w:strike w:val="0"/>
+          <w:color w:val="000000"/>
+          <w:sz w:val="20"/>
+          <w:szCs w:val="20"/>
+          <w:u w:val="none"/>
+          <w:vertAlign w:val="baseline"/>
+          <w:rtl w:val="0"/>
+        </w:rPr>
+        <w:t xml:space="preserve">Git and Agile methodology</w:t>
       </w:r>
     </w:p>
     <w:p>
@@ -1643,6 +1807,7 @@
           <w:ilvl w:val="0"/>
           <w:numId w:val="3"/>
         </w:numPr>
+        <w:pBdr/>
         <w:spacing w:after="0" w:before="0" w:line="240" w:lineRule="auto"/>
         <w:ind w:left="1440" w:right="1080" w:hanging="360"/>
         <w:contextualSpacing w:val="1"/>
@@ -1685,6 +1850,7 @@
           <w:ilvl w:val="0"/>
           <w:numId w:val="3"/>
         </w:numPr>
+        <w:pBdr/>
         <w:spacing w:after="0" w:before="0" w:line="240" w:lineRule="auto"/>
         <w:ind w:left="1440" w:right="1080" w:hanging="360"/>
         <w:contextualSpacing w:val="1"/>
@@ -1723,26 +1889,34 @@
         <w:keepNext w:val="0"/>
         <w:keepLines w:val="0"/>
         <w:widowControl w:val="1"/>
+        <w:pBdr/>
         <w:spacing w:after="0" w:before="0" w:line="240" w:lineRule="auto"/>
         <w:ind w:left="1080" w:right="1080" w:firstLine="0"/>
         <w:contextualSpacing w:val="0"/>
         <w:jc w:val="left"/>
-      </w:pPr>
-      <w:r>
-        <w:rPr>
-          <w:rtl w:val="0"/>
-        </w:rPr>
-      </w:r>
-    </w:p>
-    <w:p>
-      <w:pPr>
-        <w:keepNext w:val="0"/>
-        <w:keepLines w:val="0"/>
-        <w:widowControl w:val="1"/>
+        <w:rPr>
+          <w:rFonts w:ascii="Georgia" w:cs="Georgia" w:eastAsia="Georgia" w:hAnsi="Georgia"/>
+        </w:rPr>
+      </w:pPr>
+      <w:r>
+        <w:rPr>
+          <w:rtl w:val="0"/>
+        </w:rPr>
+      </w:r>
+    </w:p>
+    <w:p>
+      <w:pPr>
+        <w:keepNext w:val="0"/>
+        <w:keepLines w:val="0"/>
+        <w:widowControl w:val="1"/>
+        <w:pBdr/>
         <w:spacing w:after="0" w:before="0" w:line="240" w:lineRule="auto"/>
         <w:ind w:left="1080" w:right="1080" w:firstLine="0"/>
         <w:contextualSpacing w:val="0"/>
         <w:jc w:val="left"/>
+        <w:rPr>
+          <w:rFonts w:ascii="Georgia" w:cs="Georgia" w:eastAsia="Georgia" w:hAnsi="Georgia"/>
+        </w:rPr>
       </w:pPr>
       <w:r>
         <w:rPr>
@@ -1797,10 +1971,14 @@
         <w:keepNext w:val="0"/>
         <w:keepLines w:val="0"/>
         <w:widowControl w:val="1"/>
+        <w:pBdr/>
         <w:spacing w:after="0" w:before="0" w:line="240" w:lineRule="auto"/>
         <w:ind w:left="1080" w:right="1080" w:firstLine="0"/>
         <w:contextualSpacing w:val="0"/>
         <w:jc w:val="left"/>
+        <w:rPr>
+          <w:rFonts w:ascii="Georgia" w:cs="Georgia" w:eastAsia="Georgia" w:hAnsi="Georgia"/>
+        </w:rPr>
       </w:pPr>
       <w:r>
         <w:rPr>
@@ -1833,6 +2011,7 @@
           <w:ilvl w:val="0"/>
           <w:numId w:val="2"/>
         </w:numPr>
+        <w:pBdr/>
         <w:spacing w:after="0" w:before="0" w:line="240" w:lineRule="auto"/>
         <w:ind w:left="1440" w:right="1080" w:hanging="360"/>
         <w:contextualSpacing w:val="1"/>
@@ -1894,6 +2073,7 @@
           <w:ilvl w:val="0"/>
           <w:numId w:val="2"/>
         </w:numPr>
+        <w:pBdr/>
         <w:spacing w:after="0" w:before="0" w:line="240" w:lineRule="auto"/>
         <w:ind w:left="1440" w:right="1080" w:hanging="360"/>
         <w:contextualSpacing w:val="1"/>
@@ -1936,6 +2116,7 @@
           <w:ilvl w:val="0"/>
           <w:numId w:val="2"/>
         </w:numPr>
+        <w:pBdr/>
         <w:spacing w:after="0" w:before="0" w:line="240" w:lineRule="auto"/>
         <w:ind w:left="1440" w:right="1080" w:hanging="360"/>
         <w:contextualSpacing w:val="1"/>
@@ -1974,26 +2155,34 @@
         <w:keepNext w:val="0"/>
         <w:keepLines w:val="0"/>
         <w:widowControl w:val="1"/>
+        <w:pBdr/>
         <w:spacing w:after="0" w:before="0" w:line="240" w:lineRule="auto"/>
         <w:ind w:left="1080" w:right="1080" w:firstLine="0"/>
         <w:contextualSpacing w:val="0"/>
         <w:jc w:val="left"/>
-      </w:pPr>
-      <w:r>
-        <w:rPr>
-          <w:rtl w:val="0"/>
-        </w:rPr>
-      </w:r>
-    </w:p>
-    <w:p>
-      <w:pPr>
-        <w:keepNext w:val="0"/>
-        <w:keepLines w:val="0"/>
-        <w:widowControl w:val="1"/>
+        <w:rPr>
+          <w:rFonts w:ascii="Georgia" w:cs="Georgia" w:eastAsia="Georgia" w:hAnsi="Georgia"/>
+        </w:rPr>
+      </w:pPr>
+      <w:r>
+        <w:rPr>
+          <w:rtl w:val="0"/>
+        </w:rPr>
+      </w:r>
+    </w:p>
+    <w:p>
+      <w:pPr>
+        <w:keepNext w:val="0"/>
+        <w:keepLines w:val="0"/>
+        <w:widowControl w:val="1"/>
+        <w:pBdr/>
         <w:spacing w:after="0" w:before="0" w:line="240" w:lineRule="auto"/>
         <w:ind w:left="1080" w:right="1080" w:firstLine="0"/>
         <w:contextualSpacing w:val="0"/>
         <w:jc w:val="left"/>
+        <w:rPr>
+          <w:rFonts w:ascii="Georgia" w:cs="Georgia" w:eastAsia="Georgia" w:hAnsi="Georgia"/>
+        </w:rPr>
       </w:pPr>
       <w:r>
         <w:rPr>
@@ -2022,10 +2211,14 @@
         <w:keepNext w:val="0"/>
         <w:keepLines w:val="0"/>
         <w:widowControl w:val="1"/>
+        <w:pBdr/>
         <w:spacing w:after="0" w:before="0" w:line="240" w:lineRule="auto"/>
         <w:ind w:left="1080" w:right="1080" w:firstLine="0"/>
         <w:contextualSpacing w:val="0"/>
         <w:jc w:val="left"/>
+        <w:rPr>
+          <w:rFonts w:ascii="Georgia" w:cs="Georgia" w:eastAsia="Georgia" w:hAnsi="Georgia"/>
+        </w:rPr>
       </w:pPr>
       <w:r>
         <w:rPr>
@@ -2054,10 +2247,14 @@
         <w:keepNext w:val="0"/>
         <w:keepLines w:val="0"/>
         <w:widowControl w:val="1"/>
+        <w:pBdr/>
         <w:spacing w:after="0" w:before="0" w:line="240" w:lineRule="auto"/>
         <w:ind w:left="1080" w:right="1080" w:firstLine="0"/>
         <w:contextualSpacing w:val="0"/>
         <w:jc w:val="left"/>
+        <w:rPr>
+          <w:rFonts w:ascii="Georgia" w:cs="Georgia" w:eastAsia="Georgia" w:hAnsi="Georgia"/>
+        </w:rPr>
       </w:pPr>
       <w:r>
         <w:rPr>
@@ -2110,7 +2307,7 @@
       <w:headerReference r:id="rId5" w:type="default"/>
       <w:footerReference r:id="rId6" w:type="default"/>
       <w:pgSz w:h="15840" w:w="12240"/>
-      <w:pgMar w:bottom="1080" w:top="1080" w:left="1080" w:right="1080"/>
+      <w:pgMar w:bottom="1080" w:top="1080" w:left="1080" w:right="1080" w:header="0"/>
       <w:pgNumType w:start="1"/>
     </w:sectPr>
   </w:body>
@@ -2124,6 +2321,7 @@
       <w:keepNext w:val="0"/>
       <w:keepLines w:val="0"/>
       <w:widowControl w:val="1"/>
+      <w:pBdr/>
       <w:tabs>
         <w:tab w:val="right" w:pos="9020"/>
       </w:tabs>
@@ -2131,6 +2329,7 @@
       <w:ind w:left="0" w:right="0" w:firstLine="0"/>
       <w:contextualSpacing w:val="0"/>
       <w:jc w:val="left"/>
+      <w:rPr/>
     </w:pPr>
     <w:r>
       <w:rPr>
@@ -2148,6 +2347,7 @@
       <w:keepNext w:val="0"/>
       <w:keepLines w:val="0"/>
       <w:widowControl w:val="1"/>
+      <w:pBdr/>
       <w:tabs>
         <w:tab w:val="right" w:pos="9020"/>
       </w:tabs>
@@ -2155,6 +2355,7 @@
       <w:ind w:left="0" w:right="0" w:firstLine="0"/>
       <w:contextualSpacing w:val="0"/>
       <w:jc w:val="left"/>
+      <w:rPr/>
     </w:pPr>
     <w:r>
       <w:rPr>
@@ -2870,6 +3071,7 @@
         <w:keepNext w:val="0"/>
         <w:keepLines w:val="0"/>
         <w:widowControl w:val="1"/>
+        <w:pBdr/>
         <w:spacing w:after="0" w:before="0" w:line="240" w:lineRule="auto"/>
         <w:ind w:left="0" w:right="0" w:firstLine="0"/>
         <w:jc w:val="left"/>
@@ -2889,6 +3091,7 @@
     <w:pPr>
       <w:keepNext w:val="1"/>
       <w:keepLines w:val="1"/>
+      <w:pBdr/>
       <w:spacing w:after="120" w:before="480" w:lineRule="auto"/>
       <w:contextualSpacing w:val="1"/>
     </w:pPr>
@@ -2905,6 +3108,7 @@
     <w:pPr>
       <w:keepNext w:val="1"/>
       <w:keepLines w:val="1"/>
+      <w:pBdr/>
       <w:spacing w:after="80" w:before="360" w:lineRule="auto"/>
       <w:contextualSpacing w:val="1"/>
     </w:pPr>
@@ -2921,6 +3125,7 @@
     <w:pPr>
       <w:keepNext w:val="1"/>
       <w:keepLines w:val="1"/>
+      <w:pBdr/>
       <w:spacing w:after="80" w:before="280" w:lineRule="auto"/>
       <w:contextualSpacing w:val="1"/>
     </w:pPr>
@@ -2937,6 +3142,7 @@
     <w:pPr>
       <w:keepNext w:val="1"/>
       <w:keepLines w:val="1"/>
+      <w:pBdr/>
       <w:spacing w:after="40" w:before="240" w:lineRule="auto"/>
       <w:contextualSpacing w:val="1"/>
     </w:pPr>
@@ -2953,6 +3159,7 @@
     <w:pPr>
       <w:keepNext w:val="1"/>
       <w:keepLines w:val="1"/>
+      <w:pBdr/>
       <w:spacing w:after="40" w:before="220" w:lineRule="auto"/>
       <w:contextualSpacing w:val="1"/>
     </w:pPr>
@@ -2969,6 +3176,7 @@
     <w:pPr>
       <w:keepNext w:val="1"/>
       <w:keepLines w:val="1"/>
+      <w:pBdr/>
       <w:spacing w:after="40" w:before="200" w:lineRule="auto"/>
       <w:contextualSpacing w:val="1"/>
     </w:pPr>
@@ -2985,6 +3193,7 @@
     <w:pPr>
       <w:keepNext w:val="1"/>
       <w:keepLines w:val="1"/>
+      <w:pBdr/>
       <w:spacing w:after="120" w:before="480" w:lineRule="auto"/>
       <w:contextualSpacing w:val="1"/>
     </w:pPr>
@@ -3001,6 +3210,7 @@
     <w:pPr>
       <w:keepNext w:val="1"/>
       <w:keepLines w:val="1"/>
+      <w:pBdr/>
       <w:spacing w:after="80" w:before="360" w:lineRule="auto"/>
       <w:contextualSpacing w:val="1"/>
     </w:pPr>

</xml_diff>